<commit_message>
committed at 3.10.2022 5.58
</commit_message>
<xml_diff>
--- a/JavaScript notes.docx
+++ b/JavaScript notes.docx
@@ -30776,7 +30776,7 @@
                 <w:sz w:val="20"/>
                 <w:szCs w:val="20"/>
               </w:rPr>
-              <w:t>trimmed elements in the form of an array</w:t>
+              <w:t>Index of the searched element</w:t>
             </w:r>
           </w:p>
         </w:tc>
@@ -30907,7 +30907,7 @@
                 <w:sz w:val="20"/>
                 <w:szCs w:val="20"/>
               </w:rPr>
-              <w:t>element</w:t>
+              <w:t>Index of the searched element</w:t>
             </w:r>
           </w:p>
         </w:tc>
@@ -40397,15 +40397,13 @@
                 <w:bCs/>
               </w:rPr>
             </w:pPr>
-            <w:proofErr w:type="spellStart"/>
             <w:r>
               <w:rPr>
                 <w:b/>
                 <w:bCs/>
               </w:rPr>
-              <w:t>seperator</w:t>
-            </w:r>
-            <w:proofErr w:type="spellEnd"/>
+              <w:t>separator</w:t>
+            </w:r>
           </w:p>
         </w:tc>
         <w:tc>
@@ -42986,6 +42984,119 @@
           <w:bCs/>
         </w:rPr>
       </w:pPr>
+    </w:p>
+    <w:p>
+      <w:pPr>
+        <w:spacing w:after="0"/>
+        <w:rPr>
+          <w:b/>
+          <w:bCs/>
+        </w:rPr>
+      </w:pPr>
+    </w:p>
+    <w:p>
+      <w:pPr>
+        <w:spacing w:after="0"/>
+        <w:rPr>
+          <w:b/>
+          <w:bCs/>
+        </w:rPr>
+      </w:pPr>
+      <w:r>
+        <w:rPr>
+          <w:b/>
+          <w:bCs/>
+        </w:rPr>
+        <w:t>03.10.2022</w:t>
+      </w:r>
+    </w:p>
+    <w:p>
+      <w:pPr>
+        <w:spacing w:after="0"/>
+        <w:rPr>
+          <w:b/>
+          <w:bCs/>
+        </w:rPr>
+      </w:pPr>
+      <w:r>
+        <w:rPr>
+          <w:b/>
+          <w:bCs/>
+        </w:rPr>
+        <w:t>Object declaration</w:t>
+      </w:r>
+    </w:p>
+    <w:p>
+      <w:pPr>
+        <w:spacing w:after="0"/>
+      </w:pPr>
+      <w:proofErr w:type="gramStart"/>
+      <w:r>
+        <w:t>Objects  can</w:t>
+      </w:r>
+      <w:proofErr w:type="gramEnd"/>
+      <w:r>
+        <w:t xml:space="preserve"> be declared in 4 ways</w:t>
+      </w:r>
+    </w:p>
+    <w:p>
+      <w:pPr>
+        <w:spacing w:after="0"/>
+      </w:pPr>
+    </w:p>
+    <w:p>
+      <w:pPr>
+        <w:spacing w:after="0"/>
+        <w:rPr>
+          <w:b/>
+          <w:bCs/>
+        </w:rPr>
+      </w:pPr>
+      <w:r>
+        <w:rPr>
+          <w:b/>
+          <w:bCs/>
+        </w:rPr>
+        <w:t>Method overriding</w:t>
+      </w:r>
+    </w:p>
+    <w:p>
+      <w:pPr>
+        <w:spacing w:after="0"/>
+        <w:rPr>
+          <w:b/>
+          <w:bCs/>
+        </w:rPr>
+      </w:pPr>
+      <w:r>
+        <w:rPr>
+          <w:b/>
+          <w:bCs/>
+        </w:rPr>
+        <w:t>Method overloading:</w:t>
+      </w:r>
+    </w:p>
+    <w:p>
+      <w:pPr>
+        <w:spacing w:after="0"/>
+      </w:pPr>
+      <w:r>
+        <w:t xml:space="preserve">It is not possible in case of java script because whenever we create </w:t>
+      </w:r>
+      <w:proofErr w:type="gramStart"/>
+      <w:r>
+        <w:t>a functions</w:t>
+      </w:r>
+      <w:proofErr w:type="gramEnd"/>
+      <w:r>
+        <w:t xml:space="preserve"> of same name the </w:t>
+      </w:r>
+      <w:r>
+        <w:t>latest functions always overrides</w:t>
+      </w:r>
+      <w:r>
+        <w:t xml:space="preserve"> the old one. So in that case overloading cannot be achieved in java script.</w:t>
+      </w:r>
     </w:p>
     <w:sectPr>
       <w:pgSz w:w="12240" w:h="15840"/>
@@ -44163,6 +44274,7 @@
   <w:style w:type="character" w:default="1" w:styleId="DefaultParagraphFont">
     <w:name w:val="Default Paragraph Font"/>
     <w:uiPriority w:val="1"/>
+    <w:semiHidden/>
     <w:unhideWhenUsed/>
   </w:style>
   <w:style w:type="table" w:default="1" w:styleId="TableNormal">

</xml_diff>